<commit_message>
Tweak to FET step-by-step doc
Added note to make sure FET2 and FET3 metal backs are not touching each other and added resistance test between FET2 and FET3 metal backs.
</commit_message>
<xml_diff>
--- a/docs/IV_Swinger2/PCB_construction/IV_Swinger2_FET_mod_PCB_Step_by_Step.docx
+++ b/docs/IV_Swinger2/PCB_construction/IV_Swinger2_FET_mod_PCB_Step_by_Step.docx
@@ -179,7 +179,7 @@
         <w:t>1.0</w:t>
       </w:r>
       <w:r>
-        <w:t>0</w:t>
+        <w:t>1</w:t>
       </w:r>
       <w:r>
         <w:t xml:space="preserve">  (</w:t>
@@ -189,13 +189,13 @@
         <w:t>2</w:t>
       </w:r>
       <w:r>
-        <w:t>5</w:t>
+        <w:t>4</w:t>
       </w:r>
       <w:r>
         <w:t>-</w:t>
       </w:r>
       <w:r>
-        <w:t>Jan</w:t>
+        <w:t>Feb</w:t>
       </w:r>
       <w:r>
         <w:t>, 20</w:t>
@@ -948,7 +948,21 @@
             <w:rStyle w:val="Hyperlink"/>
             <w:noProof/>
           </w:rPr>
-          <w:t>Prepare for Soldering</w:t>
+          <w:t>Prepare f</w:t>
+        </w:r>
+        <w:r>
+          <w:rPr>
+            <w:rStyle w:val="Hyperlink"/>
+            <w:noProof/>
+          </w:rPr>
+          <w:t>o</w:t>
+        </w:r>
+        <w:r>
+          <w:rPr>
+            <w:rStyle w:val="Hyperlink"/>
+            <w:noProof/>
+          </w:rPr>
+          <w:t>r Soldering</w:t>
         </w:r>
         <w:r>
           <w:rPr>
@@ -3425,7 +3439,14 @@
             <w:noProof/>
             <w:webHidden/>
           </w:rPr>
-          <w:t>29</w:t>
+          <w:t>2</w:t>
+        </w:r>
+        <w:r>
+          <w:rPr>
+            <w:noProof/>
+            <w:webHidden/>
+          </w:rPr>
+          <w:t>9</w:t>
         </w:r>
         <w:r>
           <w:rPr>
@@ -7104,13 +7125,7 @@
         <w:fldChar w:fldCharType="separate"/>
       </w:r>
       <w:r>
-        <w:t>Ap</w:t>
-      </w:r>
-      <w:r>
-        <w:t>p</w:t>
-      </w:r>
-      <w:r>
-        <w:t>ly resistor calibration</w:t>
+        <w:t>Apply resistor calibration</w:t>
       </w:r>
       <w:r>
         <w:rPr>
@@ -11426,7 +11441,59 @@
         <w:rPr>
           <w:rFonts w:ascii="Courier" w:hAnsi="Courier"/>
         </w:rPr>
-        <w:t xml:space="preserve"> FETs (IRF540) with their metal side toward the right side of the PCB and the black side facing the left side of the PCB. Pin 1 is toward the top of the PCB. </w:t>
+        <w:t xml:space="preserve"> FETs (IRF540) with their metal side toward the right side of the PCB and the black side facing the left side of the PCB. Pin 1 is toward the top of the PCB.</w:t>
+      </w:r>
+      <w:r>
+        <w:rPr>
+          <w:rFonts w:ascii="Courier" w:hAnsi="Courier"/>
+        </w:rPr>
+        <w:t xml:space="preserve"> </w:t>
+      </w:r>
+      <w:r>
+        <w:rPr>
+          <w:rFonts w:ascii="Courier" w:hAnsi="Courier"/>
+          <w:b/>
+          <w:bCs/>
+        </w:rPr>
+        <w:t xml:space="preserve">MAKE SURE THE METAL </w:t>
+      </w:r>
+      <w:r>
+        <w:rPr>
+          <w:rFonts w:ascii="Courier" w:hAnsi="Courier"/>
+          <w:b/>
+          <w:bCs/>
+        </w:rPr>
+        <w:t>BACKS</w:t>
+      </w:r>
+      <w:r>
+        <w:rPr>
+          <w:rFonts w:ascii="Courier" w:hAnsi="Courier"/>
+          <w:b/>
+          <w:bCs/>
+        </w:rPr>
+        <w:t xml:space="preserve"> OF FET2 </w:t>
+      </w:r>
+      <w:r>
+        <w:rPr>
+          <w:rFonts w:ascii="Courier" w:hAnsi="Courier"/>
+          <w:b/>
+          <w:bCs/>
+        </w:rPr>
+        <w:t>AND</w:t>
+      </w:r>
+      <w:r>
+        <w:rPr>
+          <w:rFonts w:ascii="Courier" w:hAnsi="Courier"/>
+          <w:b/>
+          <w:bCs/>
+        </w:rPr>
+        <w:t xml:space="preserve"> FET3 ARE NOT TOUCHING EACH OTHER!</w:t>
+      </w:r>
+      <w:r>
+        <w:rPr>
+          <w:rFonts w:ascii="Courier" w:hAnsi="Courier"/>
+        </w:rPr>
+        <w:t xml:space="preserve"> </w:t>
       </w:r>
       <w:r>
         <w:rPr>
@@ -12079,6 +12146,7 @@
         <w:rPr>
           <w:rFonts w:ascii="Courier" w:hAnsi="Courier"/>
         </w:rPr>
+        <w:lastRenderedPageBreak/>
         <w:t>Re-flow</w:t>
       </w:r>
       <w:r>
@@ -12486,7 +12554,7 @@
       <w:pPr>
         <w:pStyle w:val="ListParagraph"/>
         <w:numPr>
-          <w:ilvl w:val="0"/>
+          <w:ilvl w:val="1"/>
           <w:numId w:val="81"/>
         </w:numPr>
         <w:rPr>
@@ -12498,6 +12566,52 @@
           <w:rFonts w:ascii="Courier" w:hAnsi="Courier"/>
         </w:rPr>
         <w:t>The idea is to find solder bridges that you didn’t see visually</w:t>
+      </w:r>
+    </w:p>
+    <w:p>
+      <w:pPr>
+        <w:ind w:left="720"/>
+        <w:rPr>
+          <w:rFonts w:ascii="Courier" w:hAnsi="Courier"/>
+        </w:rPr>
+      </w:pPr>
+    </w:p>
+    <w:p>
+      <w:pPr>
+        <w:rPr>
+          <w:rFonts w:ascii="Courier" w:hAnsi="Courier"/>
+        </w:rPr>
+      </w:pPr>
+      <w:r>
+        <w:rPr>
+          <w:rFonts w:ascii="Courier" w:hAnsi="Courier"/>
+        </w:rPr>
+        <w:t>Also:</w:t>
+      </w:r>
+    </w:p>
+    <w:p>
+      <w:pPr>
+        <w:rPr>
+          <w:rFonts w:ascii="Courier" w:hAnsi="Courier"/>
+        </w:rPr>
+      </w:pPr>
+    </w:p>
+    <w:p>
+      <w:pPr>
+        <w:pStyle w:val="ListParagraph"/>
+        <w:numPr>
+          <w:ilvl w:val="0"/>
+          <w:numId w:val="17"/>
+        </w:numPr>
+        <w:rPr>
+          <w:rFonts w:ascii="Courier" w:hAnsi="Courier"/>
+        </w:rPr>
+      </w:pPr>
+      <w:r>
+        <w:rPr>
+          <w:rFonts w:ascii="Courier" w:hAnsi="Courier"/>
+        </w:rPr>
+        <w:t>Measure the resistance between the metal backs of FET2 and FET3. It should be ~47Ω (resistance of RB)</w:t>
       </w:r>
     </w:p>
     <w:p>
@@ -13134,7 +13248,15 @@
           <w:rFonts w:ascii="Courier" w:hAnsi="Courier"/>
           <w:b/>
         </w:rPr>
-        <w:t>AWG 18 solid core is fine too</w:t>
+        <w:t xml:space="preserve">AWG 18 </w:t>
+      </w:r>
+      <w:r>
+        <w:rPr>
+          <w:rFonts w:ascii="Courier" w:hAnsi="Courier"/>
+          <w:b/>
+        </w:rPr>
+        <w:lastRenderedPageBreak/>
+        <w:t>solid core is fine too</w:t>
       </w:r>
       <w:r>
         <w:rPr>
@@ -13230,7 +13352,6 @@
           <w:sz w:val="32"/>
           <w:szCs w:val="32"/>
         </w:rPr>
-        <w:lastRenderedPageBreak/>
         <w:t>“PV+”</w:t>
       </w:r>
       <w:r>
@@ -25328,7 +25449,7 @@
   <w:abstractNum w:abstractNumId="48" w15:restartNumberingAfterBreak="0">
     <w:nsid w:val="3F722A70"/>
     <w:multiLevelType w:val="hybridMultilevel"/>
-    <w:tmpl w:val="69A6A366"/>
+    <w:tmpl w:val="CB1C95FE"/>
     <w:lvl w:ilvl="0" w:tplc="04090005">
       <w:start w:val="1"/>
       <w:numFmt w:val="bullet"/>
@@ -25341,7 +25462,7 @@
         <w:rFonts w:ascii="Wingdings" w:hAnsi="Wingdings" w:hint="default"/>
       </w:rPr>
     </w:lvl>
-    <w:lvl w:ilvl="1" w:tplc="04090003" w:tentative="1">
+    <w:lvl w:ilvl="1" w:tplc="04090003">
       <w:start w:val="1"/>
       <w:numFmt w:val="bullet"/>
       <w:lvlText w:val="o"/>
@@ -28147,7 +28268,7 @@
         <w:rFonts w:ascii="Courier New" w:hAnsi="Courier New" w:hint="default"/>
       </w:rPr>
     </w:lvl>
-    <w:lvl w:ilvl="2" w:tplc="04090005" w:tentative="1">
+    <w:lvl w:ilvl="2" w:tplc="04090005">
       <w:start w:val="1"/>
       <w:numFmt w:val="bullet"/>
       <w:lvlText w:val=""/>

</xml_diff>